<commit_message>
CA 1 aibo update
</commit_message>
<xml_diff>
--- a/Continuous Assessment 1.docx
+++ b/Continuous Assessment 1.docx
@@ -1657,6 +1657,571 @@
           <w:rFonts w:eastAsia="Aptos" w:cs="Times New Roman"/>
         </w:rPr>
         <w:t>.</w:t>
+      </w:r>
+    </w:p>
+    <w:p/>
+    <w:p>
+      <w:pPr>
+        <w:pStyle w:val="Heading1"/>
+        <w:rPr>
+          <w:rFonts w:eastAsia="Aptos"/>
+        </w:rPr>
+      </w:pPr>
+      <w:bookmarkStart w:id="31" w:name="_Toc181475925"/>
+      <w:bookmarkStart w:id="32" w:name="_Toc181532543"/>
+      <w:r>
+        <w:rPr>
+          <w:rFonts w:eastAsia="Aptos"/>
+        </w:rPr>
+        <w:t>Task 3:</w:t>
+      </w:r>
+      <w:r>
+        <w:rPr>
+          <w:rFonts w:eastAsia="Aptos"/>
+        </w:rPr>
+        <w:t xml:space="preserve"> Report on Sony’s Aibo Robotic Dog and Its AI Capabilities</w:t>
+      </w:r>
+      <w:bookmarkEnd w:id="31"/>
+      <w:bookmarkEnd w:id="32"/>
+    </w:p>
+    <w:p>
+      <w:pPr>
+        <w:pStyle w:val="Heading2"/>
+        <w:rPr>
+          <w:rFonts w:eastAsia="Aptos"/>
+        </w:rPr>
+      </w:pPr>
+      <w:bookmarkStart w:id="33" w:name="_Toc181475926"/>
+      <w:bookmarkStart w:id="34" w:name="_Toc181532544"/>
+      <w:r>
+        <w:rPr>
+          <w:rFonts w:eastAsia="Aptos"/>
+        </w:rPr>
+        <w:t>Introduction</w:t>
+      </w:r>
+      <w:bookmarkEnd w:id="33"/>
+      <w:bookmarkEnd w:id="34"/>
+    </w:p>
+    <w:p>
+      <w:pPr>
+        <w:spacing w:line="256" w:lineRule="auto"/>
+        <w:rPr>
+          <w:rFonts w:eastAsia="Aptos" w:cs="Times New Roman"/>
+        </w:rPr>
+      </w:pPr>
+      <w:r>
+        <w:rPr>
+          <w:rFonts w:eastAsia="Aptos" w:cs="Times New Roman"/>
+        </w:rPr>
+        <w:t xml:space="preserve">Sony's Aibo robotic dog, first introduced in 1999 and re-envisioned in 2017, represents a unique blend of robotics and artificial intelligence designed to replicate the </w:t>
+      </w:r>
+      <w:proofErr w:type="spellStart"/>
+      <w:r>
+        <w:rPr>
+          <w:rFonts w:eastAsia="Aptos" w:cs="Times New Roman"/>
+        </w:rPr>
+        <w:t>behaviors</w:t>
+      </w:r>
+      <w:proofErr w:type="spellEnd"/>
+      <w:r>
+        <w:rPr>
+          <w:rFonts w:eastAsia="Aptos" w:cs="Times New Roman"/>
+        </w:rPr>
+        <w:t>, emotions, and companionship of a living pet. Aibo uses AI-driven adaptability to respond to its environment, creating interactions that develop over time into a distinct identity or personality (Electronics Sony, 2023). This report evaluates Aibo's current AI capabilities and discusses potential enhancements, addressing two core questions:</w:t>
+      </w:r>
+    </w:p>
+    <w:p>
+      <w:pPr>
+        <w:numPr>
+          <w:ilvl w:val="0"/>
+          <w:numId w:val="7"/>
+        </w:numPr>
+        <w:spacing w:line="256" w:lineRule="auto"/>
+        <w:rPr>
+          <w:rFonts w:eastAsia="Aptos" w:cs="Times New Roman"/>
+        </w:rPr>
+      </w:pPr>
+      <w:r>
+        <w:rPr>
+          <w:rFonts w:eastAsia="Aptos" w:cs="Times New Roman"/>
+        </w:rPr>
+        <w:t>What AI characteristics does Aibo currently exhibit?</w:t>
+      </w:r>
+    </w:p>
+    <w:p>
+      <w:pPr>
+        <w:numPr>
+          <w:ilvl w:val="0"/>
+          <w:numId w:val="7"/>
+        </w:numPr>
+        <w:spacing w:line="256" w:lineRule="auto"/>
+        <w:rPr>
+          <w:rFonts w:eastAsia="Aptos" w:cs="Times New Roman"/>
+        </w:rPr>
+      </w:pPr>
+      <w:r>
+        <w:rPr>
+          <w:rFonts w:eastAsia="Aptos" w:cs="Times New Roman"/>
+        </w:rPr>
+        <w:t>What AI characteristics does Aibo still lack?</w:t>
+      </w:r>
+    </w:p>
+    <w:p>
+      <w:pPr>
+        <w:spacing w:line="256" w:lineRule="auto"/>
+        <w:rPr>
+          <w:rFonts w:eastAsia="Aptos" w:cs="Times New Roman"/>
+        </w:rPr>
+      </w:pPr>
+      <w:r>
+        <w:rPr>
+          <w:rFonts w:eastAsia="Aptos" w:cs="Times New Roman"/>
+        </w:rPr>
+        <w:t>Aibo demonstrates advanced AI capabilities, positioning it as one of the most sophisticated robotic companions available today.</w:t>
+      </w:r>
+    </w:p>
+    <w:p>
+      <w:pPr>
+        <w:pStyle w:val="Heading2"/>
+        <w:rPr>
+          <w:rFonts w:eastAsia="Aptos"/>
+        </w:rPr>
+      </w:pPr>
+      <w:bookmarkStart w:id="35" w:name="_Toc181475927"/>
+      <w:bookmarkStart w:id="36" w:name="_Toc181532545"/>
+      <w:r>
+        <w:rPr>
+          <w:rFonts w:eastAsia="Aptos"/>
+        </w:rPr>
+        <w:t>AI Characteristics Exhibited by Aibo</w:t>
+      </w:r>
+      <w:bookmarkEnd w:id="35"/>
+      <w:bookmarkEnd w:id="36"/>
+    </w:p>
+    <w:p>
+      <w:pPr>
+        <w:spacing w:line="256" w:lineRule="auto"/>
+        <w:rPr>
+          <w:rFonts w:eastAsia="Aptos" w:cs="Times New Roman"/>
+        </w:rPr>
+      </w:pPr>
+      <w:r>
+        <w:rPr>
+          <w:rFonts w:eastAsia="Aptos" w:cs="Times New Roman"/>
+          <w:b/>
+          <w:bCs/>
+        </w:rPr>
+        <w:t>Personalized Learning and Adaptation</w:t>
+      </w:r>
+    </w:p>
+    <w:p>
+      <w:pPr>
+        <w:spacing w:line="256" w:lineRule="auto"/>
+        <w:rPr>
+          <w:rFonts w:eastAsia="Aptos" w:cs="Times New Roman"/>
+        </w:rPr>
+      </w:pPr>
+      <w:r>
+        <w:rPr>
+          <w:rFonts w:eastAsia="Aptos" w:cs="Times New Roman"/>
+        </w:rPr>
+        <w:t xml:space="preserve">Aibo's AI allows it to develop alongside its owner, creating a unique experience for </w:t>
+      </w:r>
+      <w:proofErr w:type="gramStart"/>
+      <w:r>
+        <w:rPr>
+          <w:rFonts w:eastAsia="Aptos" w:cs="Times New Roman"/>
+        </w:rPr>
+        <w:t>each individual</w:t>
+      </w:r>
+      <w:proofErr w:type="gramEnd"/>
+      <w:r>
+        <w:rPr>
+          <w:rFonts w:eastAsia="Aptos" w:cs="Times New Roman"/>
+        </w:rPr>
+        <w:t xml:space="preserve">. Through advanced deep learning algorithms, Aibo builds a personalized memory that enables it to remember people, places, and events, fostering a bond </w:t>
+      </w:r>
+      <w:proofErr w:type="gramStart"/>
+      <w:r>
+        <w:rPr>
+          <w:rFonts w:eastAsia="Aptos" w:cs="Times New Roman"/>
+        </w:rPr>
+        <w:t>similar to</w:t>
+      </w:r>
+      <w:proofErr w:type="gramEnd"/>
+      <w:r>
+        <w:rPr>
+          <w:rFonts w:eastAsia="Aptos" w:cs="Times New Roman"/>
+        </w:rPr>
+        <w:t xml:space="preserve"> a real pet's relationship with its owner (Electronics Sony, 2023). This personalized adaptation is achieved through Sony's AI cloud system, which continuously processes Aibo's data to enhance user engagement (Wikipedia, 2024).</w:t>
+      </w:r>
+    </w:p>
+    <w:p>
+      <w:pPr>
+        <w:spacing w:line="256" w:lineRule="auto"/>
+        <w:rPr>
+          <w:rFonts w:eastAsia="Aptos" w:cs="Times New Roman"/>
+        </w:rPr>
+      </w:pPr>
+      <w:r>
+        <w:rPr>
+          <w:rFonts w:eastAsia="Aptos" w:cs="Times New Roman"/>
+          <w:b/>
+          <w:bCs/>
+        </w:rPr>
+        <w:t>Object, Facial, and Voice Recognition</w:t>
+      </w:r>
+    </w:p>
+    <w:p>
+      <w:pPr>
+        <w:spacing w:line="256" w:lineRule="auto"/>
+        <w:rPr>
+          <w:rFonts w:eastAsia="Aptos" w:cs="Times New Roman"/>
+        </w:rPr>
+      </w:pPr>
+      <w:r>
+        <w:rPr>
+          <w:rFonts w:eastAsia="Aptos" w:cs="Times New Roman"/>
+        </w:rPr>
+        <w:t xml:space="preserve">Aibo is equipped with high-precision cameras and sensors that allow it to recognize faces and objects, enabling it to distinguish individuals and engage in interactive activities like fetch. Its voice recognition also allows Aibo to respond to various commands, enhancing the user experience (Sony </w:t>
+      </w:r>
+      <w:r>
+        <w:rPr>
+          <w:rFonts w:eastAsia="Aptos" w:cs="Times New Roman"/>
+        </w:rPr>
+        <w:lastRenderedPageBreak/>
+        <w:t>Robot, 2023). Over time, Aibo adapts to frequently used phrases, deepening the feeling of a genuine bond (Electronics Sony, 2023).</w:t>
+      </w:r>
+    </w:p>
+    <w:p>
+      <w:pPr>
+        <w:spacing w:line="256" w:lineRule="auto"/>
+        <w:rPr>
+          <w:rFonts w:eastAsia="Aptos" w:cs="Times New Roman"/>
+        </w:rPr>
+      </w:pPr>
+      <w:r>
+        <w:rPr>
+          <w:rFonts w:eastAsia="Aptos" w:cs="Times New Roman"/>
+          <w:b/>
+          <w:bCs/>
+        </w:rPr>
+        <w:t>Emotional Expression and Autonomous Interaction</w:t>
+      </w:r>
+    </w:p>
+    <w:p>
+      <w:pPr>
+        <w:spacing w:line="256" w:lineRule="auto"/>
+        <w:rPr>
+          <w:rFonts w:eastAsia="Aptos" w:cs="Times New Roman"/>
+        </w:rPr>
+      </w:pPr>
+      <w:r>
+        <w:rPr>
+          <w:rFonts w:eastAsia="Aptos" w:cs="Times New Roman"/>
+        </w:rPr>
+        <w:t>Aibo expresses emotions using OLED eyes and motorized components, performing actions like tail-wagging and head-tilting to convey emotions (Sony Robot, 2023). These autonomous responses foster user engagement by creating a sense of intentionality and personality, making the interaction more immersive (Wikipedia, 2024).</w:t>
+      </w:r>
+    </w:p>
+    <w:p>
+      <w:pPr>
+        <w:spacing w:line="256" w:lineRule="auto"/>
+        <w:rPr>
+          <w:rFonts w:eastAsia="Aptos" w:cs="Times New Roman"/>
+        </w:rPr>
+      </w:pPr>
+      <w:r>
+        <w:rPr>
+          <w:rFonts w:eastAsia="Aptos" w:cs="Times New Roman"/>
+          <w:b/>
+          <w:bCs/>
+        </w:rPr>
+        <w:t>Environmental Awareness and Navigation</w:t>
+      </w:r>
+    </w:p>
+    <w:p>
+      <w:pPr>
+        <w:spacing w:line="256" w:lineRule="auto"/>
+        <w:rPr>
+          <w:rFonts w:eastAsia="Aptos" w:cs="Times New Roman"/>
+        </w:rPr>
+      </w:pPr>
+      <w:r>
+        <w:rPr>
+          <w:rFonts w:eastAsia="Aptos" w:cs="Times New Roman"/>
+        </w:rPr>
+        <w:t>Through its touch sensors and cameras, Aibo detects obstacles, recognizes familiar spaces, and responds to physical touch, making it appear highly aware of its surroundings. This capability is essential for creating an engaging, immersive experience, allowing Aibo to dynamically react to its physical environment (Electronics Sony, 2023).</w:t>
+      </w:r>
+    </w:p>
+    <w:p>
+      <w:pPr>
+        <w:spacing w:line="256" w:lineRule="auto"/>
+        <w:rPr>
+          <w:rFonts w:eastAsia="Aptos" w:cs="Times New Roman"/>
+        </w:rPr>
+      </w:pPr>
+      <w:r>
+        <w:rPr>
+          <w:rFonts w:eastAsia="Aptos" w:cs="Times New Roman"/>
+          <w:b/>
+          <w:bCs/>
+        </w:rPr>
+        <w:t>Growth and Personality Development via the AI Cloud Plan</w:t>
+      </w:r>
+    </w:p>
+    <w:p>
+      <w:pPr>
+        <w:spacing w:line="256" w:lineRule="auto"/>
+        <w:rPr>
+          <w:rFonts w:eastAsia="Aptos" w:cs="Times New Roman"/>
+        </w:rPr>
+      </w:pPr>
+      <w:r>
+        <w:rPr>
+          <w:rFonts w:eastAsia="Aptos" w:cs="Times New Roman"/>
+        </w:rPr>
+        <w:t>Aibo's AI Cloud Plan allows it to store memories of interactions, refining its personality over time through data exchange with Sony's servers. This feature enables Aibo to develop preferences for specific types of petting or food, enhancing its role as a unique companion (Wikipedia, 2024; Sony Robot, 2023).</w:t>
+      </w:r>
+    </w:p>
+    <w:p>
+      <w:pPr>
+        <w:spacing w:line="256" w:lineRule="auto"/>
+        <w:rPr>
+          <w:rFonts w:eastAsia="Aptos" w:cs="Times New Roman"/>
+        </w:rPr>
+      </w:pPr>
+      <w:r>
+        <w:rPr>
+          <w:rFonts w:eastAsia="Aptos" w:cs="Times New Roman"/>
+          <w:b/>
+          <w:bCs/>
+        </w:rPr>
+        <w:t>Programmed Tricks and Visual Programming Capabilities</w:t>
+      </w:r>
+    </w:p>
+    <w:p>
+      <w:pPr>
+        <w:spacing w:line="256" w:lineRule="auto"/>
+        <w:rPr>
+          <w:rFonts w:eastAsia="Aptos" w:cs="Times New Roman"/>
+        </w:rPr>
+      </w:pPr>
+      <w:r>
+        <w:rPr>
+          <w:rFonts w:eastAsia="Aptos" w:cs="Times New Roman"/>
+        </w:rPr>
+        <w:t>Aibo can perform various tricks and dances, such as the "</w:t>
+      </w:r>
+      <w:proofErr w:type="spellStart"/>
+      <w:r>
+        <w:rPr>
+          <w:rFonts w:eastAsia="Aptos" w:cs="Times New Roman"/>
+        </w:rPr>
+        <w:t>Shabondama</w:t>
+      </w:r>
+      <w:proofErr w:type="spellEnd"/>
+      <w:r>
+        <w:rPr>
+          <w:rFonts w:eastAsia="Aptos" w:cs="Times New Roman"/>
+        </w:rPr>
+        <w:t>" dance, adding to its charm and interactivity. The robot's visual programming interface also enables non-programmers to create custom movements and routines, enhancing its versatility as a companion (Electronics Sony, 2023).</w:t>
+      </w:r>
+    </w:p>
+    <w:p>
+      <w:pPr>
+        <w:spacing w:line="256" w:lineRule="auto"/>
+        <w:rPr>
+          <w:rFonts w:eastAsia="Aptos" w:cs="Times New Roman"/>
+        </w:rPr>
+      </w:pPr>
+    </w:p>
+    <w:p>
+      <w:pPr>
+        <w:pStyle w:val="Heading2"/>
+        <w:rPr>
+          <w:rFonts w:eastAsia="Aptos"/>
+        </w:rPr>
+      </w:pPr>
+      <w:bookmarkStart w:id="37" w:name="_Toc181475928"/>
+      <w:bookmarkStart w:id="38" w:name="_Toc181532546"/>
+      <w:r>
+        <w:rPr>
+          <w:rFonts w:eastAsia="Aptos"/>
+        </w:rPr>
+        <w:t>AI Characteristics Aibo Still Lacks</w:t>
+      </w:r>
+      <w:bookmarkEnd w:id="37"/>
+      <w:bookmarkEnd w:id="38"/>
+    </w:p>
+    <w:p>
+      <w:pPr>
+        <w:spacing w:line="256" w:lineRule="auto"/>
+        <w:rPr>
+          <w:rFonts w:eastAsia="Aptos" w:cs="Times New Roman"/>
+        </w:rPr>
+      </w:pPr>
+      <w:r>
+        <w:rPr>
+          <w:rFonts w:eastAsia="Aptos" w:cs="Times New Roman"/>
+        </w:rPr>
+        <w:t>Despite its advanced AI capabilities, Aibo lacks certain features that could further enhance its functionality and lifelikeness. These include:</w:t>
+      </w:r>
+    </w:p>
+    <w:p>
+      <w:pPr>
+        <w:spacing w:line="256" w:lineRule="auto"/>
+        <w:rPr>
+          <w:rFonts w:eastAsia="Aptos" w:cs="Times New Roman"/>
+        </w:rPr>
+      </w:pPr>
+      <w:r>
+        <w:rPr>
+          <w:rFonts w:eastAsia="Aptos" w:cs="Times New Roman"/>
+          <w:b/>
+          <w:bCs/>
+        </w:rPr>
+        <w:t>Complex Language Comprehension and Contextual Reasoning</w:t>
+      </w:r>
+    </w:p>
+    <w:p>
+      <w:pPr>
+        <w:spacing w:line="256" w:lineRule="auto"/>
+        <w:rPr>
+          <w:rFonts w:eastAsia="Aptos" w:cs="Times New Roman"/>
+        </w:rPr>
+      </w:pPr>
+      <w:r>
+        <w:rPr>
+          <w:rFonts w:eastAsia="Aptos" w:cs="Times New Roman"/>
+        </w:rPr>
+        <w:t>Aibo’s language comprehension remains simple, limited to basic commands. Integrating large language models (LLMs) could allow Aibo to process complex, multi-step commands, improving its conversational abilities and contextual understanding (DeepMind, 2023). This enhancement would enable Aibo to respond naturally to complex instructions, making interactions feel more authentic.</w:t>
+      </w:r>
+    </w:p>
+    <w:p>
+      <w:pPr>
+        <w:spacing w:line="256" w:lineRule="auto"/>
+        <w:rPr>
+          <w:rFonts w:eastAsia="Aptos" w:cs="Times New Roman"/>
+        </w:rPr>
+      </w:pPr>
+      <w:r>
+        <w:rPr>
+          <w:rFonts w:eastAsia="Aptos" w:cs="Times New Roman"/>
+          <w:b/>
+          <w:bCs/>
+        </w:rPr>
+        <w:t>Advanced Task Execution Through Hierarchical Planning Models</w:t>
+      </w:r>
+    </w:p>
+    <w:p>
+      <w:pPr>
+        <w:spacing w:line="256" w:lineRule="auto"/>
+        <w:rPr>
+          <w:rFonts w:eastAsia="Aptos" w:cs="Times New Roman"/>
+        </w:rPr>
+      </w:pPr>
+      <w:r>
+        <w:rPr>
+          <w:rFonts w:eastAsia="Aptos" w:cs="Times New Roman"/>
+        </w:rPr>
+        <w:t>Aibo's task execution is currently limited to simple commands and routines. Implementing a Hierarchical Planning model would enable it to break down complex tasks into sub-goals, allowing it to perform functions such as organizing toys or locating specific items, thus enhancing its role as a versatile assistant (MIT News, 2023).</w:t>
+      </w:r>
+    </w:p>
+    <w:p>
+      <w:pPr>
+        <w:spacing w:line="256" w:lineRule="auto"/>
+        <w:rPr>
+          <w:rFonts w:eastAsia="Aptos" w:cs="Times New Roman"/>
+        </w:rPr>
+      </w:pPr>
+      <w:r>
+        <w:rPr>
+          <w:rFonts w:eastAsia="Aptos" w:cs="Times New Roman"/>
+          <w:b/>
+          <w:bCs/>
+        </w:rPr>
+        <w:t>Enhanced Real-Time Processing and Efficiency Models</w:t>
+      </w:r>
+    </w:p>
+    <w:p>
+      <w:pPr>
+        <w:spacing w:line="256" w:lineRule="auto"/>
+        <w:rPr>
+          <w:rFonts w:eastAsia="Aptos" w:cs="Times New Roman"/>
+        </w:rPr>
+      </w:pPr>
+      <w:r>
+        <w:rPr>
+          <w:rFonts w:eastAsia="Aptos" w:cs="Times New Roman"/>
+        </w:rPr>
+        <w:t xml:space="preserve">While Aibo's responsiveness is generally impressive, processing large volumes of sensory data can impact its response speed and battery life. Integrating an efficiency-focused model like Self-Adaptive </w:t>
+      </w:r>
+      <w:r>
+        <w:rPr>
+          <w:rFonts w:eastAsia="Aptos" w:cs="Times New Roman"/>
+        </w:rPr>
+        <w:lastRenderedPageBreak/>
+        <w:t>Robust Attention for Robotics Transformers (SARA-RT) would optimize real-time data processing, allowing Aibo to engage more quickly without compromising performance (DeepMind, 2023).</w:t>
+      </w:r>
+    </w:p>
+    <w:p>
+      <w:pPr>
+        <w:spacing w:line="256" w:lineRule="auto"/>
+        <w:rPr>
+          <w:rFonts w:eastAsia="Aptos" w:cs="Times New Roman"/>
+        </w:rPr>
+      </w:pPr>
+      <w:r>
+        <w:rPr>
+          <w:rFonts w:eastAsia="Aptos" w:cs="Times New Roman"/>
+          <w:b/>
+          <w:bCs/>
+        </w:rPr>
+        <w:t>Vision-Language-Action Integration for Greater Versatility</w:t>
+      </w:r>
+    </w:p>
+    <w:p>
+      <w:pPr>
+        <w:spacing w:line="256" w:lineRule="auto"/>
+        <w:rPr>
+          <w:rFonts w:eastAsia="Aptos" w:cs="Times New Roman"/>
+        </w:rPr>
+      </w:pPr>
+      <w:r>
+        <w:rPr>
+          <w:rFonts w:eastAsia="Aptos" w:cs="Times New Roman"/>
+        </w:rPr>
+        <w:t>Aibo's visual recognition is currently limited to basic identification. Integrating vision-language-action models like Robotics Transformer 2 (RT-2) could enable Aibo to interpret complex visual scenes and respond to verbal cues with appropriate actions, making it more adaptable to varied environments and commands (Google DeepMind, 2023).</w:t>
+      </w:r>
+    </w:p>
+    <w:p>
+      <w:pPr>
+        <w:spacing w:line="256" w:lineRule="auto"/>
+        <w:rPr>
+          <w:rFonts w:eastAsia="Aptos" w:cs="Times New Roman"/>
+        </w:rPr>
+      </w:pPr>
+      <w:r>
+        <w:rPr>
+          <w:rFonts w:eastAsia="Aptos" w:cs="Times New Roman"/>
+          <w:b/>
+          <w:bCs/>
+        </w:rPr>
+        <w:t>Precision Motion and Lifelike Movement through RT-Trajectory Models</w:t>
+      </w:r>
+    </w:p>
+    <w:p>
+      <w:pPr>
+        <w:spacing w:line="256" w:lineRule="auto"/>
+        <w:rPr>
+          <w:rFonts w:eastAsia="Aptos" w:cs="Times New Roman"/>
+        </w:rPr>
+      </w:pPr>
+      <w:r>
+        <w:rPr>
+          <w:rFonts w:eastAsia="Aptos" w:cs="Times New Roman"/>
+        </w:rPr>
+        <w:t>Although Aibo's movements are expressive, they can sometimes lack the smoothness of a real animal. Incorporating RT-Trajectory technology could improve motor function precision, helping Aibo replicate the nuanced movements of a real pet and creating a more lifelike experience (DeepMind, 2023).</w:t>
       </w:r>
     </w:p>
     <w:p/>
@@ -2120,6 +2685,155 @@
     </w:lvl>
   </w:abstractNum>
   <w:abstractNum w:abstractNumId="3" w15:restartNumberingAfterBreak="0">
+    <w:nsid w:val="3B3A5F54"/>
+    <w:multiLevelType w:val="multilevel"/>
+    <w:tmpl w:val="C47070CC"/>
+    <w:lvl w:ilvl="0">
+      <w:start w:val="1"/>
+      <w:numFmt w:val="bullet"/>
+      <w:lvlText w:val=""/>
+      <w:lvlJc w:val="left"/>
+      <w:pPr>
+        <w:tabs>
+          <w:tab w:val="num" w:pos="720"/>
+        </w:tabs>
+        <w:ind w:left="720" w:hanging="360"/>
+      </w:pPr>
+      <w:rPr>
+        <w:rFonts w:ascii="Symbol" w:hAnsi="Symbol" w:hint="default"/>
+        <w:sz w:val="20"/>
+      </w:rPr>
+    </w:lvl>
+    <w:lvl w:ilvl="1" w:tentative="1">
+      <w:start w:val="1"/>
+      <w:numFmt w:val="bullet"/>
+      <w:lvlText w:val="o"/>
+      <w:lvlJc w:val="left"/>
+      <w:pPr>
+        <w:tabs>
+          <w:tab w:val="num" w:pos="1440"/>
+        </w:tabs>
+        <w:ind w:left="1440" w:hanging="360"/>
+      </w:pPr>
+      <w:rPr>
+        <w:rFonts w:ascii="Courier New" w:hAnsi="Courier New" w:hint="default"/>
+        <w:sz w:val="20"/>
+      </w:rPr>
+    </w:lvl>
+    <w:lvl w:ilvl="2" w:tentative="1">
+      <w:start w:val="1"/>
+      <w:numFmt w:val="bullet"/>
+      <w:lvlText w:val=""/>
+      <w:lvlJc w:val="left"/>
+      <w:pPr>
+        <w:tabs>
+          <w:tab w:val="num" w:pos="2160"/>
+        </w:tabs>
+        <w:ind w:left="2160" w:hanging="360"/>
+      </w:pPr>
+      <w:rPr>
+        <w:rFonts w:ascii="Wingdings" w:hAnsi="Wingdings" w:hint="default"/>
+        <w:sz w:val="20"/>
+      </w:rPr>
+    </w:lvl>
+    <w:lvl w:ilvl="3" w:tentative="1">
+      <w:start w:val="1"/>
+      <w:numFmt w:val="bullet"/>
+      <w:lvlText w:val=""/>
+      <w:lvlJc w:val="left"/>
+      <w:pPr>
+        <w:tabs>
+          <w:tab w:val="num" w:pos="2880"/>
+        </w:tabs>
+        <w:ind w:left="2880" w:hanging="360"/>
+      </w:pPr>
+      <w:rPr>
+        <w:rFonts w:ascii="Wingdings" w:hAnsi="Wingdings" w:hint="default"/>
+        <w:sz w:val="20"/>
+      </w:rPr>
+    </w:lvl>
+    <w:lvl w:ilvl="4" w:tentative="1">
+      <w:start w:val="1"/>
+      <w:numFmt w:val="bullet"/>
+      <w:lvlText w:val=""/>
+      <w:lvlJc w:val="left"/>
+      <w:pPr>
+        <w:tabs>
+          <w:tab w:val="num" w:pos="3600"/>
+        </w:tabs>
+        <w:ind w:left="3600" w:hanging="360"/>
+      </w:pPr>
+      <w:rPr>
+        <w:rFonts w:ascii="Wingdings" w:hAnsi="Wingdings" w:hint="default"/>
+        <w:sz w:val="20"/>
+      </w:rPr>
+    </w:lvl>
+    <w:lvl w:ilvl="5" w:tentative="1">
+      <w:start w:val="1"/>
+      <w:numFmt w:val="bullet"/>
+      <w:lvlText w:val=""/>
+      <w:lvlJc w:val="left"/>
+      <w:pPr>
+        <w:tabs>
+          <w:tab w:val="num" w:pos="4320"/>
+        </w:tabs>
+        <w:ind w:left="4320" w:hanging="360"/>
+      </w:pPr>
+      <w:rPr>
+        <w:rFonts w:ascii="Wingdings" w:hAnsi="Wingdings" w:hint="default"/>
+        <w:sz w:val="20"/>
+      </w:rPr>
+    </w:lvl>
+    <w:lvl w:ilvl="6" w:tentative="1">
+      <w:start w:val="1"/>
+      <w:numFmt w:val="bullet"/>
+      <w:lvlText w:val=""/>
+      <w:lvlJc w:val="left"/>
+      <w:pPr>
+        <w:tabs>
+          <w:tab w:val="num" w:pos="5040"/>
+        </w:tabs>
+        <w:ind w:left="5040" w:hanging="360"/>
+      </w:pPr>
+      <w:rPr>
+        <w:rFonts w:ascii="Wingdings" w:hAnsi="Wingdings" w:hint="default"/>
+        <w:sz w:val="20"/>
+      </w:rPr>
+    </w:lvl>
+    <w:lvl w:ilvl="7" w:tentative="1">
+      <w:start w:val="1"/>
+      <w:numFmt w:val="bullet"/>
+      <w:lvlText w:val=""/>
+      <w:lvlJc w:val="left"/>
+      <w:pPr>
+        <w:tabs>
+          <w:tab w:val="num" w:pos="5760"/>
+        </w:tabs>
+        <w:ind w:left="5760" w:hanging="360"/>
+      </w:pPr>
+      <w:rPr>
+        <w:rFonts w:ascii="Wingdings" w:hAnsi="Wingdings" w:hint="default"/>
+        <w:sz w:val="20"/>
+      </w:rPr>
+    </w:lvl>
+    <w:lvl w:ilvl="8" w:tentative="1">
+      <w:start w:val="1"/>
+      <w:numFmt w:val="bullet"/>
+      <w:lvlText w:val=""/>
+      <w:lvlJc w:val="left"/>
+      <w:pPr>
+        <w:tabs>
+          <w:tab w:val="num" w:pos="6480"/>
+        </w:tabs>
+        <w:ind w:left="6480" w:hanging="360"/>
+      </w:pPr>
+      <w:rPr>
+        <w:rFonts w:ascii="Wingdings" w:hAnsi="Wingdings" w:hint="default"/>
+        <w:sz w:val="20"/>
+      </w:rPr>
+    </w:lvl>
+  </w:abstractNum>
+  <w:abstractNum w:abstractNumId="4" w15:restartNumberingAfterBreak="0">
     <w:nsid w:val="42723EB6"/>
     <w:multiLevelType w:val="multilevel"/>
     <w:tmpl w:val="03BCAF50"/>
@@ -2268,7 +2982,7 @@
       </w:rPr>
     </w:lvl>
   </w:abstractNum>
-  <w:abstractNum w:abstractNumId="4" w15:restartNumberingAfterBreak="0">
+  <w:abstractNum w:abstractNumId="5" w15:restartNumberingAfterBreak="0">
     <w:nsid w:val="42980A2C"/>
     <w:multiLevelType w:val="multilevel"/>
     <w:tmpl w:val="B99AD2DA"/>
@@ -2417,7 +3131,7 @@
       </w:rPr>
     </w:lvl>
   </w:abstractNum>
-  <w:abstractNum w:abstractNumId="5" w15:restartNumberingAfterBreak="0">
+  <w:abstractNum w:abstractNumId="6" w15:restartNumberingAfterBreak="0">
     <w:nsid w:val="654A22A9"/>
     <w:multiLevelType w:val="multilevel"/>
     <w:tmpl w:val="B0C8926E"/>
@@ -2570,19 +3284,22 @@
     <w:abstractNumId w:val="2"/>
   </w:num>
   <w:num w:numId="2" w16cid:durableId="1978340527">
-    <w:abstractNumId w:val="5"/>
+    <w:abstractNumId w:val="6"/>
   </w:num>
   <w:num w:numId="3" w16cid:durableId="462118732">
-    <w:abstractNumId w:val="3"/>
+    <w:abstractNumId w:val="4"/>
   </w:num>
   <w:num w:numId="4" w16cid:durableId="1054307897">
-    <w:abstractNumId w:val="4"/>
+    <w:abstractNumId w:val="5"/>
   </w:num>
   <w:num w:numId="5" w16cid:durableId="1442382928">
     <w:abstractNumId w:val="1"/>
   </w:num>
   <w:num w:numId="6" w16cid:durableId="1852642088">
     <w:abstractNumId w:val="0"/>
+  </w:num>
+  <w:num w:numId="7" w16cid:durableId="1417441078">
+    <w:abstractNumId w:val="3"/>
   </w:num>
 </w:numbering>
 </file>

</xml_diff>

<commit_message>
CA1 algo conclusion update
</commit_message>
<xml_diff>
--- a/Continuous Assessment 1.docx
+++ b/Continuous Assessment 1.docx
@@ -201,21 +201,7 @@
         <w:rPr>
           <w:rFonts w:eastAsia="Aptos" w:cs="Times New Roman"/>
         </w:rPr>
-        <w:t xml:space="preserve">Minimax algorithm with Alpha-Beta Pruning is representative of symbolic AI, wherein intelligence is built upon explicit rules and structured problem-solving techniques. In such an approach, the course which the AI will follow is bluntly logical to evaluate game states </w:t>
-      </w:r>
-      <w:proofErr w:type="gramStart"/>
-      <w:r>
-        <w:rPr>
-          <w:rFonts w:eastAsia="Aptos" w:cs="Times New Roman"/>
-        </w:rPr>
-        <w:t>in order for</w:t>
-      </w:r>
-      <w:proofErr w:type="gramEnd"/>
-      <w:r>
-        <w:rPr>
-          <w:rFonts w:eastAsia="Aptos" w:cs="Times New Roman"/>
-        </w:rPr>
-        <w:t xml:space="preserve"> it to make decisions. Being part of this "top-down" method of artificial intelligence, it depends upon heuristics and rules created by humans that model intelligence through logical deductions rather than experiential learning, showcasing an early era in AI.</w:t>
+        <w:t>Minimax algorithm with Alpha-Beta Pruning is representative of symbolic AI, wherein intelligence is built upon explicit rules and structured problem-solving techniques. In such an approach, the course which the AI will follow is bluntly logical to evaluate game states in order for it to make decisions. Being part of this "top-down" method of artificial intelligence, it depends upon heuristics and rules created by humans that model intelligence through logical deductions rather than experiential learning, showcasing an early era in AI.</w:t>
       </w:r>
     </w:p>
     <w:p>
@@ -370,21 +356,7 @@
         <w:rPr>
           <w:rFonts w:eastAsia="Aptos" w:cs="Times New Roman"/>
         </w:rPr>
-        <w:t xml:space="preserve"> MCTS works with AlphaZero's neural network to evaluate what future moves may look like. This is different from Alpha-Beta Pruning, which simply cuts off some branches, whereas MCTS </w:t>
-      </w:r>
-      <w:proofErr w:type="gramStart"/>
-      <w:r>
-        <w:rPr>
-          <w:rFonts w:eastAsia="Aptos" w:cs="Times New Roman"/>
-        </w:rPr>
-        <w:t>looks into</w:t>
-      </w:r>
-      <w:proofErr w:type="gramEnd"/>
-      <w:r>
-        <w:rPr>
-          <w:rFonts w:eastAsia="Aptos" w:cs="Times New Roman"/>
-        </w:rPr>
-        <w:t xml:space="preserve"> the possible moves probabilistically to help guide the neural network towards good strategies.</w:t>
+        <w:t xml:space="preserve"> MCTS works with AlphaZero's neural network to evaluate what future moves may look like. This is different from Alpha-Beta Pruning, which simply cuts off some branches, whereas MCTS looks into the possible moves probabilistically to help guide the neural network towards good strategies.</w:t>
       </w:r>
     </w:p>
     <w:p>
@@ -1038,16 +1010,35 @@
       </w:pPr>
       <w:bookmarkStart w:id="25" w:name="_Toc181713238"/>
       <w:r>
+        <w:t>Conclusion</w:t>
+      </w:r>
+      <w:bookmarkEnd w:id="25"/>
+    </w:p>
+    <w:p>
+      <w:r>
+        <w:t xml:space="preserve">This comparison of BFS, Dijkstra's, and A* algorithms highlights notable differences in time efficiency for pathfinding in a weighted graph of Irish cities. </w:t>
+      </w:r>
+      <w:r>
+        <w:rPr>
+          <w:i/>
+          <w:iCs/>
+        </w:rPr>
+        <w:t>A* Algorithm</w:t>
+      </w:r>
+      <w:r>
+        <w:t xml:space="preserve"> demonstrated the highest time </w:t>
+      </w:r>
+      <w:r>
         <w:lastRenderedPageBreak/>
-        <w:t>Conclusion</w:t>
-      </w:r>
-      <w:bookmarkEnd w:id="25"/>
-    </w:p>
-    <w:p>
-      <w:r>
-        <w:t>This notebook presents a comprehensive comparison of pathfinding algorithms, highlighting their efficiency based on time metrics. The inclusion of time statistics provides a clear indication of each algorithm’s practical performance.</w:t>
-      </w:r>
-    </w:p>
+        <w:t>efficiency by using a heuristic to focus on the most promising paths, making it ideal for complex routing tasks. Dijkstra's Algorithm, while slightly slower, effectively balanced optimal pathfinding with computation time by incorporating edge weights directly. BFS, lacking weight consideration, was the least time-efficient due to its exhaustive search method.</w:t>
+      </w:r>
+    </w:p>
+    <w:p>
+      <w:r>
+        <w:t>In summary, A* is the recommended choice for applications requiring both speed and accuracy in weighted graphs, while Dijkstra’s remains a strong alternative for general shortest-path problems. BFS is best suited for simpler or unweighted structures, where edge weights do not impact the pathfinding outcome.</w:t>
+      </w:r>
+    </w:p>
+    <w:p/>
     <w:p/>
     <w:p>
       <w:pPr>
@@ -1274,6 +1265,7 @@
         <w:rPr>
           <w:rFonts w:eastAsia="Aptos"/>
         </w:rPr>
+        <w:lastRenderedPageBreak/>
         <w:t>Goal-Oriented Action Planning (GOAP)</w:t>
       </w:r>
       <w:bookmarkEnd w:id="29"/>
@@ -1298,28 +1290,7 @@
           <w:rFonts w:eastAsia="Aptos" w:cs="Times New Roman"/>
         </w:rPr>
         <w:br/>
-        <w:t xml:space="preserve">Unlike FSMs, GOAP proposes a much more flexible and adaptive architecture for AI: GOAP allows NPCs to set certain goals and then dynamically chooses and constructs sequences of actions to be executed </w:t>
-      </w:r>
-      <w:proofErr w:type="gramStart"/>
-      <w:r>
-        <w:rPr>
-          <w:rFonts w:eastAsia="Aptos" w:cs="Times New Roman"/>
-        </w:rPr>
-        <w:t>in order to</w:t>
-      </w:r>
-      <w:proofErr w:type="gramEnd"/>
-      <w:r>
-        <w:rPr>
-          <w:rFonts w:eastAsia="Aptos" w:cs="Times New Roman"/>
-        </w:rPr>
-        <w:t xml:space="preserve"> handle those goals. This will grant NPCs to react smoothly and organically against the players' actions and in-game variables. Because GOAP prioritizes objectives, rather than </w:t>
-      </w:r>
-      <w:r>
-        <w:rPr>
-          <w:rFonts w:eastAsia="Aptos" w:cs="Times New Roman"/>
-        </w:rPr>
-        <w:lastRenderedPageBreak/>
-        <w:t xml:space="preserve">preconceived state transitions, it allows for more emergent </w:t>
+        <w:t xml:space="preserve">Unlike FSMs, GOAP proposes a much more flexible and adaptive architecture for AI: GOAP allows NPCs to set certain goals and then dynamically chooses and constructs sequences of actions to be executed in order to handle those goals. This will grant NPCs to react smoothly and organically against the players' actions and in-game variables. Because GOAP prioritizes objectives, rather than preconceived state transitions, it allows for more emergent </w:t>
       </w:r>
       <w:proofErr w:type="spellStart"/>
       <w:r>
@@ -1444,21 +1415,7 @@
         <w:rPr>
           <w:rFonts w:eastAsia="Aptos" w:cs="Times New Roman"/>
         </w:rPr>
-        <w:t xml:space="preserve">FSMs and GOAP are two vastly differing philosophies when it </w:t>
-      </w:r>
-      <w:proofErr w:type="gramStart"/>
-      <w:r>
-        <w:rPr>
-          <w:rFonts w:eastAsia="Aptos" w:cs="Times New Roman"/>
-        </w:rPr>
-        <w:t>comes</w:t>
-      </w:r>
-      <w:proofErr w:type="gramEnd"/>
-      <w:r>
-        <w:rPr>
-          <w:rFonts w:eastAsia="Aptos" w:cs="Times New Roman"/>
-        </w:rPr>
-        <w:t xml:space="preserve"> to video game AI, each with their respective strengths in developing games. FSMs are particularly useful for simpler, rule-based </w:t>
+        <w:t xml:space="preserve">FSMs and GOAP are two vastly differing philosophies when it comes to video game AI, each with their respective strengths in developing games. FSMs are particularly useful for simpler, rule-based </w:t>
       </w:r>
       <w:proofErr w:type="spellStart"/>
       <w:r>
@@ -1586,21 +1543,7 @@
         <w:rPr>
           <w:rFonts w:eastAsia="Aptos" w:cs="Times New Roman"/>
         </w:rPr>
-        <w:t xml:space="preserve"> Nemesis System. Put together, these AI strategies underline how artificial intelligence is changing with each passing day in the realms of game playing—different environments, considering players' activities to intensify the feeling of </w:t>
-      </w:r>
-      <w:proofErr w:type="gramStart"/>
-      <w:r>
-        <w:rPr>
-          <w:rFonts w:eastAsia="Aptos" w:cs="Times New Roman"/>
-        </w:rPr>
-        <w:t>involvement in reality</w:t>
-      </w:r>
-      <w:proofErr w:type="gramEnd"/>
-      <w:r>
-        <w:rPr>
-          <w:rFonts w:eastAsia="Aptos" w:cs="Times New Roman"/>
-        </w:rPr>
-        <w:t>.</w:t>
+        <w:t xml:space="preserve"> Nemesis System. Put together, these AI strategies underline how artificial intelligence is changing with each passing day in the realms of game playing—different environments, considering players' activities to intensify the feeling of involvement in reality.</w:t>
       </w:r>
     </w:p>
     <w:p/>
@@ -1617,6 +1560,7 @@
         <w:rPr>
           <w:rFonts w:eastAsia="Aptos"/>
         </w:rPr>
+        <w:lastRenderedPageBreak/>
         <w:t>Task 3:</w:t>
       </w:r>
       <w:r>
@@ -1707,7 +1651,6 @@
         <w:rPr>
           <w:rFonts w:eastAsia="Aptos" w:cs="Times New Roman"/>
         </w:rPr>
-        <w:lastRenderedPageBreak/>
         <w:t>What AI characteristics does Aibo still lack?</w:t>
       </w:r>
     </w:p>
@@ -1770,35 +1713,7 @@
         <w:rPr>
           <w:rFonts w:eastAsia="Aptos" w:cs="Times New Roman"/>
         </w:rPr>
-        <w:t xml:space="preserve">Aibo's AI allows it to develop alongside its owner, creating a unique experience for </w:t>
-      </w:r>
-      <w:proofErr w:type="gramStart"/>
-      <w:r>
-        <w:rPr>
-          <w:rFonts w:eastAsia="Aptos" w:cs="Times New Roman"/>
-        </w:rPr>
-        <w:t>each individual</w:t>
-      </w:r>
-      <w:proofErr w:type="gramEnd"/>
-      <w:r>
-        <w:rPr>
-          <w:rFonts w:eastAsia="Aptos" w:cs="Times New Roman"/>
-        </w:rPr>
-        <w:t xml:space="preserve">. Through advanced deep learning algorithms, Aibo builds a personalized memory that enables it to remember people, places, and events, fostering a bond </w:t>
-      </w:r>
-      <w:proofErr w:type="gramStart"/>
-      <w:r>
-        <w:rPr>
-          <w:rFonts w:eastAsia="Aptos" w:cs="Times New Roman"/>
-        </w:rPr>
-        <w:t>similar to</w:t>
-      </w:r>
-      <w:proofErr w:type="gramEnd"/>
-      <w:r>
-        <w:rPr>
-          <w:rFonts w:eastAsia="Aptos" w:cs="Times New Roman"/>
-        </w:rPr>
-        <w:t xml:space="preserve"> a real pet's relationship with its owner (Electronics Sony, 2023). This personalized adaptation is achieved through Sony's AI cloud system, which continuously processes Aibo's data to enhance user engagement (Wikipedia, 2024).</w:t>
+        <w:t>Aibo's AI allows it to develop alongside its owner, creating a unique experience for each individual. Through advanced deep learning algorithms, Aibo builds a personalized memory that enables it to remember people, places, and events, fostering a bond similar to a real pet's relationship with its owner (Electronics Sony, 2023). This personalized adaptation is achieved through Sony's AI cloud system, which continuously processes Aibo's data to enhance user engagement (Wikipedia, 2024).</w:t>
       </w:r>
     </w:p>
     <w:p>
@@ -1918,6 +1833,7 @@
         <w:rPr>
           <w:rFonts w:eastAsia="Aptos" w:cs="Times New Roman"/>
         </w:rPr>
+        <w:lastRenderedPageBreak/>
         <w:t>Aibo's AI Cloud Plan allows it to store memories of interactions, refining its personality over time through data exchange with Sony's servers. This feature enables Aibo to develop preferences for specific types of petting or food, enhancing its role as a unique companion (Wikipedia, 2024; Sony Robot, 2023).</w:t>
       </w:r>
     </w:p>
@@ -1986,7 +1902,6 @@
         <w:rPr>
           <w:rFonts w:eastAsia="Aptos"/>
         </w:rPr>
-        <w:lastRenderedPageBreak/>
         <w:t>AI Characteristics Aibo Still Lacks</w:t>
       </w:r>
       <w:bookmarkEnd w:id="37"/>
@@ -3529,15 +3444,6 @@
   </w:num>
   <w:num w:numId="9" w16cid:durableId="772096243">
     <w:abstractNumId w:val="7"/>
-    <w:lvlOverride w:ilvl="0"/>
-    <w:lvlOverride w:ilvl="1"/>
-    <w:lvlOverride w:ilvl="2"/>
-    <w:lvlOverride w:ilvl="3"/>
-    <w:lvlOverride w:ilvl="4"/>
-    <w:lvlOverride w:ilvl="5"/>
-    <w:lvlOverride w:ilvl="6"/>
-    <w:lvlOverride w:ilvl="7"/>
-    <w:lvlOverride w:ilvl="8"/>
   </w:num>
 </w:numbering>
 </file>

</xml_diff>